<commit_message>
Project file week 1 updated
</commit_message>
<xml_diff>
--- a/Capstone_Project_Week_1.docx
+++ b/Capstone_Project_Week_1.docx
@@ -7,6 +7,7 @@
         <w:pStyle w:val="Heading1"/>
         <w:shd w:val="clear" w:color="auto" w:fill="FFFFFF"/>
         <w:spacing w:before="468" w:beforeAutospacing="0" w:after="0" w:afterAutospacing="0" w:line="540" w:lineRule="atLeast"/>
+        <w:jc w:val="center"/>
         <w:rPr>
           <w:color w:val="292929"/>
           <w:sz w:val="36"/>
@@ -20,6 +21,70 @@
           <w:szCs w:val="36"/>
         </w:rPr>
         <w:t>The Battle of the Neighborhoods - Week 1</w:t>
+      </w:r>
+    </w:p>
+    <w:p>
+      <w:pPr>
+        <w:shd w:val="clear" w:color="auto" w:fill="FFFFFF"/>
+        <w:spacing w:before="480" w:after="0" w:line="480" w:lineRule="atLeast"/>
+        <w:jc w:val="center"/>
+        <w:rPr>
+          <w:rFonts w:ascii="Times New Roman" w:eastAsia="Times New Roman" w:hAnsi="Times New Roman" w:cs="Times New Roman"/>
+          <w:b/>
+          <w:bCs/>
+          <w:color w:val="292929"/>
+          <w:spacing w:val="-1"/>
+          <w:sz w:val="32"/>
+          <w:szCs w:val="32"/>
+        </w:rPr>
+      </w:pPr>
+      <w:r>
+        <w:rPr>
+          <w:rFonts w:ascii="Times New Roman" w:eastAsia="Times New Roman" w:hAnsi="Times New Roman" w:cs="Times New Roman"/>
+          <w:b/>
+          <w:bCs/>
+          <w:color w:val="292929"/>
+          <w:spacing w:val="-1"/>
+          <w:sz w:val="32"/>
+          <w:szCs w:val="32"/>
+        </w:rPr>
+        <w:t>D</w:t>
+      </w:r>
+      <w:r>
+        <w:rPr>
+          <w:rFonts w:ascii="Times New Roman" w:eastAsia="Times New Roman" w:hAnsi="Times New Roman" w:cs="Times New Roman"/>
+          <w:b/>
+          <w:bCs/>
+          <w:color w:val="292929"/>
+          <w:spacing w:val="-1"/>
+          <w:sz w:val="32"/>
+          <w:szCs w:val="32"/>
+        </w:rPr>
+        <w:t>etermin</w:t>
+      </w:r>
+      <w:r>
+        <w:rPr>
+          <w:rFonts w:ascii="Times New Roman" w:eastAsia="Times New Roman" w:hAnsi="Times New Roman" w:cs="Times New Roman"/>
+          <w:b/>
+          <w:bCs/>
+          <w:color w:val="292929"/>
+          <w:spacing w:val="-1"/>
+          <w:sz w:val="32"/>
+          <w:szCs w:val="32"/>
+        </w:rPr>
+        <w:t>ing</w:t>
+      </w:r>
+      <w:r>
+        <w:rPr>
+          <w:rFonts w:ascii="Times New Roman" w:eastAsia="Times New Roman" w:hAnsi="Times New Roman" w:cs="Times New Roman"/>
+          <w:b/>
+          <w:bCs/>
+          <w:color w:val="292929"/>
+          <w:spacing w:val="-1"/>
+          <w:sz w:val="32"/>
+          <w:szCs w:val="32"/>
+        </w:rPr>
+        <w:t xml:space="preserve"> Strategic Locations for an Ethiopian Restaurant in New York City</w:t>
       </w:r>
     </w:p>
     <w:p>
@@ -38,6 +103,63 @@
       </w:pPr>
       <w:r>
         <w:rPr>
+          <w:noProof/>
+        </w:rPr>
+        <w:drawing>
+          <wp:inline distT="0" distB="0" distL="0" distR="0" wp14:anchorId="19FFB63A" wp14:editId="47A1866A">
+            <wp:extent cx="5532120" cy="5257800"/>
+            <wp:effectExtent l="0" t="0" r="0" b="0"/>
+            <wp:docPr id="2" name="Picture 2" descr="A picture containing sky, outdoor, city, background&#10;&#10;Description automatically generated"/>
+            <wp:cNvGraphicFramePr>
+              <a:graphicFrameLocks xmlns:a="http://schemas.openxmlformats.org/drawingml/2006/main" noChangeAspect="1"/>
+            </wp:cNvGraphicFramePr>
+            <a:graphic xmlns:a="http://schemas.openxmlformats.org/drawingml/2006/main">
+              <a:graphicData uri="http://schemas.openxmlformats.org/drawingml/2006/picture">
+                <pic:pic xmlns:pic="http://schemas.openxmlformats.org/drawingml/2006/picture">
+                  <pic:nvPicPr>
+                    <pic:cNvPr id="2" name="Picture 2" descr="A picture containing sky, outdoor, city, background&#10;&#10;Description automatically generated"/>
+                    <pic:cNvPicPr>
+                      <a:picLocks noChangeAspect="1" noChangeArrowheads="1"/>
+                    </pic:cNvPicPr>
+                  </pic:nvPicPr>
+                  <pic:blipFill>
+                    <a:blip r:embed="rId5">
+                      <a:extLst>
+                        <a:ext uri="{28A0092B-C50C-407E-A947-70E740481C1C}">
+                          <a14:useLocalDpi xmlns:a14="http://schemas.microsoft.com/office/drawing/2010/main" val="0"/>
+                        </a:ext>
+                      </a:extLst>
+                    </a:blip>
+                    <a:srcRect/>
+                    <a:stretch>
+                      <a:fillRect/>
+                    </a:stretch>
+                  </pic:blipFill>
+                  <pic:spPr bwMode="auto">
+                    <a:xfrm>
+                      <a:off x="0" y="0"/>
+                      <a:ext cx="5532120" cy="5257800"/>
+                    </a:xfrm>
+                    <a:prstGeom prst="rect">
+                      <a:avLst/>
+                    </a:prstGeom>
+                    <a:noFill/>
+                    <a:ln>
+                      <a:noFill/>
+                    </a:ln>
+                  </pic:spPr>
+                </pic:pic>
+              </a:graphicData>
+            </a:graphic>
+          </wp:inline>
+        </w:drawing>
+      </w:r>
+    </w:p>
+    <w:p>
+      <w:pPr>
+        <w:shd w:val="clear" w:color="auto" w:fill="FFFFFF"/>
+        <w:spacing w:before="480" w:after="0" w:line="480" w:lineRule="atLeast"/>
+        <w:rPr>
           <w:rFonts w:ascii="Times New Roman" w:eastAsia="Times New Roman" w:hAnsi="Times New Roman" w:cs="Times New Roman"/>
           <w:b/>
           <w:bCs/>
@@ -46,44 +168,7 @@
           <w:sz w:val="28"/>
           <w:szCs w:val="28"/>
         </w:rPr>
-        <w:t>D</w:t>
-      </w:r>
-      <w:r>
-        <w:rPr>
-          <w:rFonts w:ascii="Times New Roman" w:eastAsia="Times New Roman" w:hAnsi="Times New Roman" w:cs="Times New Roman"/>
-          <w:b/>
-          <w:bCs/>
-          <w:color w:val="292929"/>
-          <w:spacing w:val="-1"/>
-          <w:sz w:val="28"/>
-          <w:szCs w:val="28"/>
-        </w:rPr>
-        <w:t>etermin</w:t>
-      </w:r>
-      <w:r>
-        <w:rPr>
-          <w:rFonts w:ascii="Times New Roman" w:eastAsia="Times New Roman" w:hAnsi="Times New Roman" w:cs="Times New Roman"/>
-          <w:b/>
-          <w:bCs/>
-          <w:color w:val="292929"/>
-          <w:spacing w:val="-1"/>
-          <w:sz w:val="28"/>
-          <w:szCs w:val="28"/>
-        </w:rPr>
-        <w:t>ing</w:t>
-      </w:r>
-      <w:r>
-        <w:rPr>
-          <w:rFonts w:ascii="Times New Roman" w:eastAsia="Times New Roman" w:hAnsi="Times New Roman" w:cs="Times New Roman"/>
-          <w:b/>
-          <w:bCs/>
-          <w:color w:val="292929"/>
-          <w:spacing w:val="-1"/>
-          <w:sz w:val="28"/>
-          <w:szCs w:val="28"/>
-        </w:rPr>
-        <w:t xml:space="preserve"> Strategic Locations for an Ethiopian Restaurant in New York City </w:t>
-      </w:r>
+      </w:pPr>
     </w:p>
     <w:p>
       <w:pPr>
@@ -106,6 +191,7 @@
           <w:sz w:val="32"/>
           <w:szCs w:val="32"/>
         </w:rPr>
+        <w:lastRenderedPageBreak/>
         <w:t>Table of contents</w:t>
       </w:r>
     </w:p>
@@ -368,7 +454,25 @@
           <w:sz w:val="24"/>
           <w:szCs w:val="24"/>
         </w:rPr>
-        <w:t>. So it is essentially to look into the issue based on data and analyze the data to have insights that would help to make an optimal decision and avoid</w:t>
+        <w:t xml:space="preserve">. </w:t>
+      </w:r>
+      <w:proofErr w:type="gramStart"/>
+      <w:r>
+        <w:rPr>
+          <w:rFonts w:ascii="Times New Roman" w:hAnsi="Times New Roman" w:cs="Times New Roman"/>
+          <w:sz w:val="24"/>
+          <w:szCs w:val="24"/>
+        </w:rPr>
+        <w:t>So</w:t>
+      </w:r>
+      <w:proofErr w:type="gramEnd"/>
+      <w:r>
+        <w:rPr>
+          <w:rFonts w:ascii="Times New Roman" w:hAnsi="Times New Roman" w:cs="Times New Roman"/>
+          <w:sz w:val="24"/>
+          <w:szCs w:val="24"/>
+        </w:rPr>
+        <w:t xml:space="preserve"> it is essentially to look into the issue based on data and analyze the data to have insights that would help to make an optimal decision and avoid</w:t>
       </w:r>
       <w:r>
         <w:rPr>
@@ -456,7 +560,25 @@
           <w:sz w:val="24"/>
           <w:szCs w:val="24"/>
         </w:rPr>
-        <w:t xml:space="preserve"> in the city, the high number of population, visitors, and the economy at large, there is high demand for dining outside or take away food home and eat. </w:t>
+        <w:t xml:space="preserve"> in the city, the high number of </w:t>
+      </w:r>
+      <w:proofErr w:type="gramStart"/>
+      <w:r>
+        <w:rPr>
+          <w:rFonts w:ascii="Times New Roman" w:hAnsi="Times New Roman" w:cs="Times New Roman"/>
+          <w:sz w:val="24"/>
+          <w:szCs w:val="24"/>
+        </w:rPr>
+        <w:t>population</w:t>
+      </w:r>
+      <w:proofErr w:type="gramEnd"/>
+      <w:r>
+        <w:rPr>
+          <w:rFonts w:ascii="Times New Roman" w:hAnsi="Times New Roman" w:cs="Times New Roman"/>
+          <w:sz w:val="24"/>
+          <w:szCs w:val="24"/>
+        </w:rPr>
+        <w:t xml:space="preserve">, visitors, and the economy at large, there is high demand for dining outside or take away food home and eat. </w:t>
       </w:r>
       <w:r>
         <w:rPr>
@@ -532,6 +654,7 @@
           <w:szCs w:val="24"/>
           <w:lang w:val="am-ET"/>
         </w:rPr>
+        <w:lastRenderedPageBreak/>
         <w:t>A</w:t>
       </w:r>
       <w:r>
@@ -640,7 +763,25 @@
           <w:sz w:val="24"/>
           <w:szCs w:val="24"/>
         </w:rPr>
-        <w:t xml:space="preserve"> But there are still high demand for </w:t>
+        <w:t xml:space="preserve"> But there </w:t>
+      </w:r>
+      <w:proofErr w:type="gramStart"/>
+      <w:r>
+        <w:rPr>
+          <w:rFonts w:ascii="Times New Roman" w:hAnsi="Times New Roman" w:cs="Times New Roman"/>
+          <w:sz w:val="24"/>
+          <w:szCs w:val="24"/>
+        </w:rPr>
+        <w:t>are</w:t>
+      </w:r>
+      <w:proofErr w:type="gramEnd"/>
+      <w:r>
+        <w:rPr>
+          <w:rFonts w:ascii="Times New Roman" w:hAnsi="Times New Roman" w:cs="Times New Roman"/>
+          <w:sz w:val="24"/>
+          <w:szCs w:val="24"/>
+        </w:rPr>
+        <w:t xml:space="preserve"> still high demand for </w:t>
       </w:r>
       <w:r>
         <w:rPr>
@@ -672,7 +813,25 @@
           <w:sz w:val="24"/>
           <w:szCs w:val="24"/>
         </w:rPr>
-        <w:t xml:space="preserve"> from Africa varieties</w:t>
+        <w:t xml:space="preserve"> </w:t>
+      </w:r>
+      <w:proofErr w:type="spellStart"/>
+      <w:r>
+        <w:rPr>
+          <w:rFonts w:ascii="Times New Roman" w:hAnsi="Times New Roman" w:cs="Times New Roman"/>
+          <w:sz w:val="24"/>
+          <w:szCs w:val="24"/>
+        </w:rPr>
+        <w:t>from</w:t>
+      </w:r>
+      <w:proofErr w:type="spellEnd"/>
+      <w:r>
+        <w:rPr>
+          <w:rFonts w:ascii="Times New Roman" w:hAnsi="Times New Roman" w:cs="Times New Roman"/>
+          <w:sz w:val="24"/>
+          <w:szCs w:val="24"/>
+        </w:rPr>
+        <w:t xml:space="preserve"> Africa varieties</w:t>
       </w:r>
       <w:r>
         <w:rPr>
@@ -961,7 +1120,6 @@
           <w:szCs w:val="24"/>
           <w:lang w:val="am-ET"/>
         </w:rPr>
-        <w:lastRenderedPageBreak/>
         <w:t xml:space="preserve">Are there any venues like </w:t>
       </w:r>
       <w:r>
@@ -1055,7 +1213,25 @@
           <w:sz w:val="24"/>
           <w:szCs w:val="24"/>
         </w:rPr>
-        <w:t xml:space="preserve"> Are there any African/Asian cousins </w:t>
+        <w:t xml:space="preserve"> Are there any African/Asian </w:t>
+      </w:r>
+      <w:proofErr w:type="gramStart"/>
+      <w:r>
+        <w:rPr>
+          <w:rFonts w:ascii="Times New Roman" w:hAnsi="Times New Roman" w:cs="Times New Roman"/>
+          <w:sz w:val="24"/>
+          <w:szCs w:val="24"/>
+        </w:rPr>
+        <w:t>cousins</w:t>
+      </w:r>
+      <w:proofErr w:type="gramEnd"/>
+      <w:r>
+        <w:rPr>
+          <w:rFonts w:ascii="Times New Roman" w:hAnsi="Times New Roman" w:cs="Times New Roman"/>
+          <w:sz w:val="24"/>
+          <w:szCs w:val="24"/>
+        </w:rPr>
+        <w:t xml:space="preserve"> </w:t>
       </w:r>
     </w:p>
     <w:p>
@@ -1183,6 +1359,7 @@
           <w:sz w:val="24"/>
           <w:szCs w:val="24"/>
         </w:rPr>
+        <w:lastRenderedPageBreak/>
         <w:t xml:space="preserve">A location which identified based on data and </w:t>
       </w:r>
       <w:r>
@@ -1335,6 +1512,7 @@
         </w:rPr>
         <w:t xml:space="preserve"> on the matter and the study also helps to convince my friends to get </w:t>
       </w:r>
+      <w:proofErr w:type="spellStart"/>
       <w:r>
         <w:rPr>
           <w:rFonts w:ascii="Times New Roman" w:hAnsi="Times New Roman" w:cs="Times New Roman"/>
@@ -1343,6 +1521,7 @@
         </w:rPr>
         <w:t>thier</w:t>
       </w:r>
+      <w:proofErr w:type="spellEnd"/>
       <w:r>
         <w:rPr>
           <w:rFonts w:ascii="Times New Roman" w:hAnsi="Times New Roman" w:cs="Times New Roman"/>
@@ -1365,7 +1544,25 @@
           <w:sz w:val="24"/>
           <w:szCs w:val="24"/>
         </w:rPr>
-        <w:t xml:space="preserve"> Hence, the object is to help my self and my friends to </w:t>
+        <w:t xml:space="preserve"> Hence, the object is to help </w:t>
+      </w:r>
+      <w:proofErr w:type="spellStart"/>
+      <w:r>
+        <w:rPr>
+          <w:rFonts w:ascii="Times New Roman" w:hAnsi="Times New Roman" w:cs="Times New Roman"/>
+          <w:sz w:val="24"/>
+          <w:szCs w:val="24"/>
+        </w:rPr>
+        <w:t>my self</w:t>
+      </w:r>
+      <w:proofErr w:type="spellEnd"/>
+      <w:r>
+        <w:rPr>
+          <w:rFonts w:ascii="Times New Roman" w:hAnsi="Times New Roman" w:cs="Times New Roman"/>
+          <w:sz w:val="24"/>
+          <w:szCs w:val="24"/>
+        </w:rPr>
+        <w:t xml:space="preserve"> and my friends to </w:t>
       </w:r>
       <w:r>
         <w:rPr>
@@ -1508,7 +1705,7 @@
     <w:p>
       <w:pPr>
         <w:rPr>
-          <w:rFonts w:ascii="Times New Roman" w:hAnsi="Times New Roman" w:cs="Times New Roman"/>
+          <w:rFonts w:ascii="Nyala" w:hAnsi="Nyala" w:cs="Times New Roman"/>
           <w:sz w:val="24"/>
           <w:szCs w:val="24"/>
           <w:lang w:val="am-ET"/>
@@ -1657,6 +1854,379 @@
           <w:lang w:val="am-ET"/>
         </w:rPr>
         <w:t>restaurants in that location and nearest suppliers of ingredients.</w:t>
+      </w:r>
+    </w:p>
+    <w:p>
+      <w:pPr>
+        <w:rPr>
+          <w:rFonts w:ascii="Nyala" w:hAnsi="Nyala" w:cs="Times New Roman"/>
+          <w:sz w:val="24"/>
+          <w:szCs w:val="24"/>
+          <w:lang w:val="am-ET"/>
+        </w:rPr>
+      </w:pPr>
+    </w:p>
+    <w:p>
+      <w:pPr>
+        <w:pStyle w:val="Heading1"/>
+        <w:shd w:val="clear" w:color="auto" w:fill="FFFFFF"/>
+        <w:spacing w:before="468" w:beforeAutospacing="0" w:after="0" w:afterAutospacing="0" w:line="540" w:lineRule="atLeast"/>
+        <w:rPr>
+          <w:b w:val="0"/>
+          <w:bCs w:val="0"/>
+          <w:color w:val="292929"/>
+          <w:sz w:val="32"/>
+          <w:szCs w:val="32"/>
+        </w:rPr>
+      </w:pPr>
+      <w:r>
+        <w:rPr>
+          <w:b w:val="0"/>
+          <w:bCs w:val="0"/>
+          <w:color w:val="292929"/>
+          <w:sz w:val="32"/>
+          <w:szCs w:val="32"/>
+        </w:rPr>
+        <w:t xml:space="preserve">The </w:t>
+      </w:r>
+      <w:r>
+        <w:rPr>
+          <w:b w:val="0"/>
+          <w:bCs w:val="0"/>
+          <w:color w:val="292929"/>
+          <w:sz w:val="32"/>
+          <w:szCs w:val="32"/>
+        </w:rPr>
+        <w:t>Data</w:t>
+      </w:r>
+    </w:p>
+    <w:p>
+      <w:pPr>
+        <w:rPr>
+          <w:rFonts w:ascii="Times New Roman" w:hAnsi="Times New Roman" w:cs="Times New Roman"/>
+          <w:sz w:val="24"/>
+          <w:szCs w:val="24"/>
+        </w:rPr>
+      </w:pPr>
+      <w:r>
+        <w:rPr>
+          <w:rFonts w:ascii="Times New Roman" w:hAnsi="Times New Roman" w:cs="Times New Roman"/>
+          <w:sz w:val="24"/>
+          <w:szCs w:val="24"/>
+        </w:rPr>
+        <w:t>To solve the problem, we will need the following data:</w:t>
+      </w:r>
+    </w:p>
+    <w:p>
+      <w:pPr>
+        <w:pStyle w:val="ListParagraph"/>
+        <w:numPr>
+          <w:ilvl w:val="0"/>
+          <w:numId w:val="3"/>
+        </w:numPr>
+        <w:rPr>
+          <w:rFonts w:ascii="Times New Roman" w:hAnsi="Times New Roman" w:cs="Times New Roman"/>
+          <w:sz w:val="24"/>
+          <w:szCs w:val="24"/>
+        </w:rPr>
+      </w:pPr>
+      <w:r>
+        <w:rPr>
+          <w:rFonts w:ascii="Times New Roman" w:hAnsi="Times New Roman" w:cs="Times New Roman"/>
+          <w:sz w:val="24"/>
+          <w:szCs w:val="24"/>
+        </w:rPr>
+        <w:t>New York City data containing the neighborhoods and boroughs.</w:t>
+      </w:r>
+    </w:p>
+    <w:p>
+      <w:pPr>
+        <w:pStyle w:val="ListParagraph"/>
+        <w:numPr>
+          <w:ilvl w:val="0"/>
+          <w:numId w:val="3"/>
+        </w:numPr>
+        <w:rPr>
+          <w:rFonts w:ascii="Times New Roman" w:hAnsi="Times New Roman" w:cs="Times New Roman"/>
+          <w:sz w:val="24"/>
+          <w:szCs w:val="24"/>
+        </w:rPr>
+      </w:pPr>
+      <w:r>
+        <w:rPr>
+          <w:rFonts w:ascii="Times New Roman" w:hAnsi="Times New Roman" w:cs="Times New Roman"/>
+          <w:sz w:val="24"/>
+          <w:szCs w:val="24"/>
+        </w:rPr>
+        <w:t>Latitude and longitude coordinates of those neighborhoods. This is</w:t>
+      </w:r>
+      <w:r>
+        <w:rPr>
+          <w:rFonts w:ascii="Times New Roman" w:hAnsi="Times New Roman" w:cs="Times New Roman"/>
+          <w:sz w:val="24"/>
+          <w:szCs w:val="24"/>
+        </w:rPr>
+        <w:t xml:space="preserve"> </w:t>
+      </w:r>
+      <w:r>
+        <w:rPr>
+          <w:rFonts w:ascii="Times New Roman" w:hAnsi="Times New Roman" w:cs="Times New Roman"/>
+          <w:sz w:val="24"/>
+          <w:szCs w:val="24"/>
+        </w:rPr>
+        <w:t>required to plot the map and get the venue data.</w:t>
+      </w:r>
+    </w:p>
+    <w:p>
+      <w:pPr>
+        <w:pStyle w:val="ListParagraph"/>
+        <w:numPr>
+          <w:ilvl w:val="0"/>
+          <w:numId w:val="3"/>
+        </w:numPr>
+        <w:rPr>
+          <w:rFonts w:ascii="Nyala" w:hAnsi="Nyala" w:cs="Times New Roman"/>
+          <w:sz w:val="24"/>
+          <w:szCs w:val="24"/>
+          <w:lang w:val="am-ET"/>
+        </w:rPr>
+      </w:pPr>
+      <w:r>
+        <w:rPr>
+          <w:rFonts w:ascii="Times New Roman" w:hAnsi="Times New Roman" w:cs="Times New Roman"/>
+          <w:sz w:val="24"/>
+          <w:szCs w:val="24"/>
+        </w:rPr>
+        <w:t>Venue data, particularly data related to restaurants. We are going to use</w:t>
+      </w:r>
+      <w:r>
+        <w:rPr>
+          <w:rFonts w:ascii="Times New Roman" w:hAnsi="Times New Roman" w:cs="Times New Roman"/>
+          <w:sz w:val="24"/>
+          <w:szCs w:val="24"/>
+        </w:rPr>
+        <w:t xml:space="preserve"> </w:t>
+      </w:r>
+      <w:r>
+        <w:rPr>
+          <w:rFonts w:ascii="Times New Roman" w:hAnsi="Times New Roman" w:cs="Times New Roman"/>
+          <w:sz w:val="24"/>
+          <w:szCs w:val="24"/>
+        </w:rPr>
+        <w:t>this data to perform further analysis of the neighborhoods</w:t>
+      </w:r>
+      <w:r>
+        <w:rPr>
+          <w:rFonts w:ascii="Nyala" w:hAnsi="Nyala" w:cs="Times New Roman"/>
+          <w:sz w:val="24"/>
+          <w:szCs w:val="24"/>
+          <w:lang w:val="am-ET"/>
+        </w:rPr>
+        <w:t>.</w:t>
+      </w:r>
+    </w:p>
+    <w:p>
+      <w:pPr>
+        <w:pStyle w:val="ListParagraph"/>
+        <w:rPr>
+          <w:rFonts w:ascii="Nyala" w:hAnsi="Nyala" w:cs="Times New Roman"/>
+          <w:sz w:val="24"/>
+          <w:szCs w:val="24"/>
+          <w:lang w:val="am-ET"/>
+        </w:rPr>
+      </w:pPr>
+    </w:p>
+    <w:p>
+      <w:pPr>
+        <w:pStyle w:val="Heading1"/>
+        <w:shd w:val="clear" w:color="auto" w:fill="FFFFFF"/>
+        <w:spacing w:before="468" w:beforeAutospacing="0" w:after="0" w:afterAutospacing="0" w:line="540" w:lineRule="atLeast"/>
+        <w:rPr>
+          <w:b w:val="0"/>
+          <w:bCs w:val="0"/>
+          <w:color w:val="292929"/>
+          <w:sz w:val="32"/>
+          <w:szCs w:val="32"/>
+        </w:rPr>
+      </w:pPr>
+      <w:r>
+        <w:rPr>
+          <w:b w:val="0"/>
+          <w:bCs w:val="0"/>
+          <w:color w:val="292929"/>
+          <w:sz w:val="32"/>
+          <w:szCs w:val="32"/>
+        </w:rPr>
+        <w:t xml:space="preserve">The </w:t>
+      </w:r>
+      <w:r>
+        <w:rPr>
+          <w:b w:val="0"/>
+          <w:bCs w:val="0"/>
+          <w:color w:val="292929"/>
+          <w:sz w:val="32"/>
+          <w:szCs w:val="32"/>
+        </w:rPr>
+        <w:t>Extraction</w:t>
+      </w:r>
+      <w:r>
+        <w:rPr>
+          <w:b w:val="0"/>
+          <w:bCs w:val="0"/>
+          <w:color w:val="292929"/>
+          <w:sz w:val="32"/>
+          <w:szCs w:val="32"/>
+        </w:rPr>
+        <w:t xml:space="preserve"> </w:t>
+      </w:r>
+      <w:r>
+        <w:rPr>
+          <w:b w:val="0"/>
+          <w:bCs w:val="0"/>
+          <w:color w:val="292929"/>
+          <w:sz w:val="32"/>
+          <w:szCs w:val="32"/>
+        </w:rPr>
+        <w:t xml:space="preserve">of </w:t>
+      </w:r>
+      <w:r>
+        <w:rPr>
+          <w:b w:val="0"/>
+          <w:bCs w:val="0"/>
+          <w:color w:val="292929"/>
+          <w:sz w:val="32"/>
+          <w:szCs w:val="32"/>
+        </w:rPr>
+        <w:t>Data Source</w:t>
+      </w:r>
+    </w:p>
+    <w:p>
+      <w:pPr>
+        <w:rPr>
+          <w:rFonts w:ascii="Nyala" w:hAnsi="Nyala" w:cs="Times New Roman"/>
+          <w:sz w:val="24"/>
+          <w:szCs w:val="24"/>
+          <w:lang w:val="am-ET"/>
+        </w:rPr>
+      </w:pPr>
+      <w:r>
+        <w:rPr>
+          <w:rFonts w:ascii="Times New Roman" w:hAnsi="Times New Roman" w:cs="Times New Roman"/>
+          <w:sz w:val="24"/>
+          <w:szCs w:val="24"/>
+          <w:lang w:val="am-ET"/>
+        </w:rPr>
+        <w:t xml:space="preserve">New York City data containing the neighborhoods and boroughs will be obtained from the open data source: </w:t>
+      </w:r>
+      <w:hyperlink r:id="rId6" w:history="1">
+        <w:r>
+          <w:rPr>
+            <w:rStyle w:val="Hyperlink"/>
+            <w:rFonts w:ascii="Times New Roman" w:hAnsi="Times New Roman" w:cs="Times New Roman"/>
+            <w:sz w:val="24"/>
+            <w:szCs w:val="24"/>
+            <w:lang w:val="am-ET"/>
+          </w:rPr>
+          <w:t>https://cocl.us/new_york_dataset</w:t>
+        </w:r>
+      </w:hyperlink>
+      <w:r>
+        <w:rPr>
+          <w:rFonts w:ascii="Times New Roman" w:hAnsi="Times New Roman" w:cs="Times New Roman"/>
+          <w:sz w:val="24"/>
+          <w:szCs w:val="24"/>
+        </w:rPr>
+        <w:t>.</w:t>
+      </w:r>
+      <w:r>
+        <w:rPr>
+          <w:rFonts w:ascii="Times New Roman" w:hAnsi="Times New Roman" w:cs="Times New Roman"/>
+          <w:sz w:val="24"/>
+          <w:szCs w:val="24"/>
+          <w:lang w:val="am-ET"/>
+        </w:rPr>
+        <w:t xml:space="preserve"> </w:t>
+      </w:r>
+      <w:r>
+        <w:rPr>
+          <w:rFonts w:ascii="Times New Roman" w:hAnsi="Times New Roman" w:cs="Times New Roman"/>
+          <w:sz w:val="24"/>
+          <w:szCs w:val="24"/>
+        </w:rPr>
+        <w:t>Then</w:t>
+      </w:r>
+      <w:r>
+        <w:rPr>
+          <w:rFonts w:ascii="Times New Roman" w:hAnsi="Times New Roman" w:cs="Times New Roman"/>
+          <w:sz w:val="24"/>
+          <w:szCs w:val="24"/>
+          <w:lang w:val="am-ET"/>
+        </w:rPr>
+        <w:t>, we will get the geographical coordinates of the neighborhoods (latitude and longitude) using Python Geocoder package.</w:t>
+      </w:r>
+    </w:p>
+    <w:p>
+      <w:pPr>
+        <w:rPr>
+          <w:rFonts w:ascii="Nyala" w:hAnsi="Nyala" w:cs="Times New Roman"/>
+          <w:sz w:val="24"/>
+          <w:szCs w:val="24"/>
+          <w:lang w:val="am-ET"/>
+        </w:rPr>
+      </w:pPr>
+    </w:p>
+    <w:p>
+      <w:pPr>
+        <w:rPr>
+          <w:rFonts w:ascii="Nyala" w:hAnsi="Nyala" w:cs="Times New Roman"/>
+          <w:sz w:val="24"/>
+          <w:szCs w:val="24"/>
+          <w:lang w:val="am-ET"/>
+        </w:rPr>
+      </w:pPr>
+      <w:r>
+        <w:rPr>
+          <w:rFonts w:ascii="Times New Roman" w:hAnsi="Times New Roman" w:cs="Times New Roman"/>
+          <w:sz w:val="24"/>
+          <w:szCs w:val="24"/>
+          <w:lang w:val="am-ET"/>
+        </w:rPr>
+        <w:t>Finally, we will use Foursquare API to get the venue data for the neighborhoods defined at the previous step. Foursquare has one of the largest databases of 105+ million places and over 125,000 developers use this application. Foursquare API provides many categories of the venue data; we are particularly interested in the restaurant data to solve the business problem defined above.</w:t>
+      </w:r>
+    </w:p>
+    <w:p>
+      <w:pPr>
+        <w:rPr>
+          <w:rFonts w:ascii="Nyala" w:hAnsi="Nyala" w:cs="Times New Roman"/>
+          <w:sz w:val="24"/>
+          <w:szCs w:val="24"/>
+          <w:lang w:val="am-ET"/>
+        </w:rPr>
+      </w:pPr>
+    </w:p>
+    <w:p>
+      <w:pPr>
+        <w:rPr>
+          <w:rFonts w:ascii="Times New Roman" w:hAnsi="Times New Roman" w:cs="Times New Roman"/>
+          <w:sz w:val="24"/>
+          <w:szCs w:val="24"/>
+          <w:lang w:val="am-ET"/>
+        </w:rPr>
+      </w:pPr>
+      <w:r>
+        <w:rPr>
+          <w:rFonts w:ascii="Times New Roman" w:hAnsi="Times New Roman" w:cs="Times New Roman"/>
+          <w:sz w:val="24"/>
+          <w:szCs w:val="24"/>
+          <w:lang w:val="am-ET"/>
+        </w:rPr>
+        <w:t>This project will require using of many data science skills, from web scrapping (open source dataset), working with API (Foursquare), data cleaning, data wrangling, to map visualization (Folium). In the next Methodology section, we will discuss and describe any exploratory data analysis that we did, any inferential statistical testing that we performed, and what machine learning techniques were us</w:t>
+      </w:r>
+      <w:r>
+        <w:rPr>
+          <w:rFonts w:ascii="Times New Roman" w:hAnsi="Times New Roman" w:cs="Times New Roman"/>
+        </w:rPr>
+        <w:t>ed.</w:t>
       </w:r>
     </w:p>
     <w:sectPr>
@@ -1785,6 +2355,119 @@
     </w:lvl>
   </w:abstractNum>
   <w:abstractNum w:abstractNumId="1" w15:restartNumberingAfterBreak="0">
+    <w:nsid w:val="42B13320"/>
+    <w:multiLevelType w:val="hybridMultilevel"/>
+    <w:tmpl w:val="1F1A6C74"/>
+    <w:lvl w:ilvl="0" w:tplc="04090001">
+      <w:start w:val="1"/>
+      <w:numFmt w:val="bullet"/>
+      <w:lvlText w:val=""/>
+      <w:lvlJc w:val="left"/>
+      <w:pPr>
+        <w:ind w:left="720" w:hanging="360"/>
+      </w:pPr>
+      <w:rPr>
+        <w:rFonts w:ascii="Symbol" w:hAnsi="Symbol" w:hint="default"/>
+      </w:rPr>
+    </w:lvl>
+    <w:lvl w:ilvl="1" w:tplc="04090003" w:tentative="1">
+      <w:start w:val="1"/>
+      <w:numFmt w:val="bullet"/>
+      <w:lvlText w:val="o"/>
+      <w:lvlJc w:val="left"/>
+      <w:pPr>
+        <w:ind w:left="1440" w:hanging="360"/>
+      </w:pPr>
+      <w:rPr>
+        <w:rFonts w:ascii="Courier New" w:hAnsi="Courier New" w:cs="Courier New" w:hint="default"/>
+      </w:rPr>
+    </w:lvl>
+    <w:lvl w:ilvl="2" w:tplc="04090005" w:tentative="1">
+      <w:start w:val="1"/>
+      <w:numFmt w:val="bullet"/>
+      <w:lvlText w:val=""/>
+      <w:lvlJc w:val="left"/>
+      <w:pPr>
+        <w:ind w:left="2160" w:hanging="360"/>
+      </w:pPr>
+      <w:rPr>
+        <w:rFonts w:ascii="Wingdings" w:hAnsi="Wingdings" w:hint="default"/>
+      </w:rPr>
+    </w:lvl>
+    <w:lvl w:ilvl="3" w:tplc="04090001" w:tentative="1">
+      <w:start w:val="1"/>
+      <w:numFmt w:val="bullet"/>
+      <w:lvlText w:val=""/>
+      <w:lvlJc w:val="left"/>
+      <w:pPr>
+        <w:ind w:left="2880" w:hanging="360"/>
+      </w:pPr>
+      <w:rPr>
+        <w:rFonts w:ascii="Symbol" w:hAnsi="Symbol" w:hint="default"/>
+      </w:rPr>
+    </w:lvl>
+    <w:lvl w:ilvl="4" w:tplc="04090003" w:tentative="1">
+      <w:start w:val="1"/>
+      <w:numFmt w:val="bullet"/>
+      <w:lvlText w:val="o"/>
+      <w:lvlJc w:val="left"/>
+      <w:pPr>
+        <w:ind w:left="3600" w:hanging="360"/>
+      </w:pPr>
+      <w:rPr>
+        <w:rFonts w:ascii="Courier New" w:hAnsi="Courier New" w:cs="Courier New" w:hint="default"/>
+      </w:rPr>
+    </w:lvl>
+    <w:lvl w:ilvl="5" w:tplc="04090005" w:tentative="1">
+      <w:start w:val="1"/>
+      <w:numFmt w:val="bullet"/>
+      <w:lvlText w:val=""/>
+      <w:lvlJc w:val="left"/>
+      <w:pPr>
+        <w:ind w:left="4320" w:hanging="360"/>
+      </w:pPr>
+      <w:rPr>
+        <w:rFonts w:ascii="Wingdings" w:hAnsi="Wingdings" w:hint="default"/>
+      </w:rPr>
+    </w:lvl>
+    <w:lvl w:ilvl="6" w:tplc="04090001" w:tentative="1">
+      <w:start w:val="1"/>
+      <w:numFmt w:val="bullet"/>
+      <w:lvlText w:val=""/>
+      <w:lvlJc w:val="left"/>
+      <w:pPr>
+        <w:ind w:left="5040" w:hanging="360"/>
+      </w:pPr>
+      <w:rPr>
+        <w:rFonts w:ascii="Symbol" w:hAnsi="Symbol" w:hint="default"/>
+      </w:rPr>
+    </w:lvl>
+    <w:lvl w:ilvl="7" w:tplc="04090003" w:tentative="1">
+      <w:start w:val="1"/>
+      <w:numFmt w:val="bullet"/>
+      <w:lvlText w:val="o"/>
+      <w:lvlJc w:val="left"/>
+      <w:pPr>
+        <w:ind w:left="5760" w:hanging="360"/>
+      </w:pPr>
+      <w:rPr>
+        <w:rFonts w:ascii="Courier New" w:hAnsi="Courier New" w:cs="Courier New" w:hint="default"/>
+      </w:rPr>
+    </w:lvl>
+    <w:lvl w:ilvl="8" w:tplc="04090005" w:tentative="1">
+      <w:start w:val="1"/>
+      <w:numFmt w:val="bullet"/>
+      <w:lvlText w:val=""/>
+      <w:lvlJc w:val="left"/>
+      <w:pPr>
+        <w:ind w:left="6480" w:hanging="360"/>
+      </w:pPr>
+      <w:rPr>
+        <w:rFonts w:ascii="Wingdings" w:hAnsi="Wingdings" w:hint="default"/>
+      </w:rPr>
+    </w:lvl>
+  </w:abstractNum>
+  <w:abstractNum w:abstractNumId="2" w15:restartNumberingAfterBreak="0">
     <w:nsid w:val="45E64127"/>
     <w:multiLevelType w:val="multilevel"/>
     <w:tmpl w:val="86C243DE"/>
@@ -1898,10 +2581,13 @@
     </w:lvl>
   </w:abstractNum>
   <w:num w:numId="1">
-    <w:abstractNumId w:val="1"/>
+    <w:abstractNumId w:val="2"/>
   </w:num>
   <w:num w:numId="2">
     <w:abstractNumId w:val="0"/>
+  </w:num>
+  <w:num w:numId="3">
+    <w:abstractNumId w:val="1"/>
   </w:num>
 </w:numbering>
 </file>
@@ -2476,6 +3162,29 @@
       <w:contextualSpacing/>
     </w:pPr>
   </w:style>
+  <w:style w:type="character" w:styleId="Hyperlink">
+    <w:name w:val="Hyperlink"/>
+    <w:basedOn w:val="DefaultParagraphFont"/>
+    <w:uiPriority w:val="99"/>
+    <w:unhideWhenUsed/>
+    <w:rsid w:val="00C81D92"/>
+    <w:rPr>
+      <w:color w:val="0563C1" w:themeColor="hyperlink"/>
+      <w:u w:val="single"/>
+    </w:rPr>
+  </w:style>
+  <w:style w:type="character" w:styleId="UnresolvedMention">
+    <w:name w:val="Unresolved Mention"/>
+    <w:basedOn w:val="DefaultParagraphFont"/>
+    <w:uiPriority w:val="99"/>
+    <w:semiHidden/>
+    <w:unhideWhenUsed/>
+    <w:rsid w:val="00C81D92"/>
+    <w:rPr>
+      <w:color w:val="605E5C"/>
+      <w:shd w:val="clear" w:color="auto" w:fill="E1DFDD"/>
+    </w:rPr>
+  </w:style>
 </w:styles>
 </file>
 

</xml_diff>

<commit_message>
Week 2 files added
</commit_message>
<xml_diff>
--- a/Capstone_Project_Week_1.docx
+++ b/Capstone_Project_Week_1.docx
@@ -454,25 +454,7 @@
           <w:sz w:val="24"/>
           <w:szCs w:val="24"/>
         </w:rPr>
-        <w:t xml:space="preserve">. </w:t>
-      </w:r>
-      <w:proofErr w:type="gramStart"/>
-      <w:r>
-        <w:rPr>
-          <w:rFonts w:ascii="Times New Roman" w:hAnsi="Times New Roman" w:cs="Times New Roman"/>
-          <w:sz w:val="24"/>
-          <w:szCs w:val="24"/>
-        </w:rPr>
-        <w:t>So</w:t>
-      </w:r>
-      <w:proofErr w:type="gramEnd"/>
-      <w:r>
-        <w:rPr>
-          <w:rFonts w:ascii="Times New Roman" w:hAnsi="Times New Roman" w:cs="Times New Roman"/>
-          <w:sz w:val="24"/>
-          <w:szCs w:val="24"/>
-        </w:rPr>
-        <w:t xml:space="preserve"> it is essentially to look into the issue based on data and analyze the data to have insights that would help to make an optimal decision and avoid</w:t>
+        <w:t>. So it is essentially to look into the issue based on data and analyze the data to have insights that would help to make an optimal decision and avoid</w:t>
       </w:r>
       <w:r>
         <w:rPr>
@@ -560,25 +542,7 @@
           <w:sz w:val="24"/>
           <w:szCs w:val="24"/>
         </w:rPr>
-        <w:t xml:space="preserve"> in the city, the high number of </w:t>
-      </w:r>
-      <w:proofErr w:type="gramStart"/>
-      <w:r>
-        <w:rPr>
-          <w:rFonts w:ascii="Times New Roman" w:hAnsi="Times New Roman" w:cs="Times New Roman"/>
-          <w:sz w:val="24"/>
-          <w:szCs w:val="24"/>
-        </w:rPr>
-        <w:t>population</w:t>
-      </w:r>
-      <w:proofErr w:type="gramEnd"/>
-      <w:r>
-        <w:rPr>
-          <w:rFonts w:ascii="Times New Roman" w:hAnsi="Times New Roman" w:cs="Times New Roman"/>
-          <w:sz w:val="24"/>
-          <w:szCs w:val="24"/>
-        </w:rPr>
-        <w:t xml:space="preserve">, visitors, and the economy at large, there is high demand for dining outside or take away food home and eat. </w:t>
+        <w:t xml:space="preserve"> in the city, the high number of population, visitors, and the economy at large, there is high demand for dining outside or take away food home and eat. </w:t>
       </w:r>
       <w:r>
         <w:rPr>
@@ -663,7 +627,23 @@
           <w:sz w:val="24"/>
           <w:szCs w:val="24"/>
         </w:rPr>
-        <w:t>n Ethiopian</w:t>
+        <w:t xml:space="preserve">n </w:t>
+      </w:r>
+      <w:r>
+        <w:rPr>
+          <w:rFonts w:ascii="Times New Roman" w:hAnsi="Times New Roman" w:cs="Times New Roman"/>
+          <w:sz w:val="24"/>
+          <w:szCs w:val="24"/>
+        </w:rPr>
+        <w:t>African/</w:t>
+      </w:r>
+      <w:r>
+        <w:rPr>
+          <w:rFonts w:ascii="Times New Roman" w:hAnsi="Times New Roman" w:cs="Times New Roman"/>
+          <w:sz w:val="24"/>
+          <w:szCs w:val="24"/>
+        </w:rPr>
+        <w:t>Ethiopian</w:t>
       </w:r>
       <w:r>
         <w:rPr>
@@ -763,25 +743,7 @@
           <w:sz w:val="24"/>
           <w:szCs w:val="24"/>
         </w:rPr>
-        <w:t xml:space="preserve"> But there </w:t>
-      </w:r>
-      <w:proofErr w:type="gramStart"/>
-      <w:r>
-        <w:rPr>
-          <w:rFonts w:ascii="Times New Roman" w:hAnsi="Times New Roman" w:cs="Times New Roman"/>
-          <w:sz w:val="24"/>
-          <w:szCs w:val="24"/>
-        </w:rPr>
-        <w:t>are</w:t>
-      </w:r>
-      <w:proofErr w:type="gramEnd"/>
-      <w:r>
-        <w:rPr>
-          <w:rFonts w:ascii="Times New Roman" w:hAnsi="Times New Roman" w:cs="Times New Roman"/>
-          <w:sz w:val="24"/>
-          <w:szCs w:val="24"/>
-        </w:rPr>
-        <w:t xml:space="preserve"> still high demand for </w:t>
+        <w:t xml:space="preserve"> But there are still high demand for </w:t>
       </w:r>
       <w:r>
         <w:rPr>
@@ -813,24 +775,6 @@
           <w:sz w:val="24"/>
           <w:szCs w:val="24"/>
         </w:rPr>
-        <w:t xml:space="preserve"> </w:t>
-      </w:r>
-      <w:proofErr w:type="spellStart"/>
-      <w:r>
-        <w:rPr>
-          <w:rFonts w:ascii="Times New Roman" w:hAnsi="Times New Roman" w:cs="Times New Roman"/>
-          <w:sz w:val="24"/>
-          <w:szCs w:val="24"/>
-        </w:rPr>
-        <w:t>from</w:t>
-      </w:r>
-      <w:proofErr w:type="spellEnd"/>
-      <w:r>
-        <w:rPr>
-          <w:rFonts w:ascii="Times New Roman" w:hAnsi="Times New Roman" w:cs="Times New Roman"/>
-          <w:sz w:val="24"/>
-          <w:szCs w:val="24"/>
-        </w:rPr>
         <w:t xml:space="preserve"> Africa varieties</w:t>
       </w:r>
       <w:r>
@@ -1213,25 +1157,7 @@
           <w:sz w:val="24"/>
           <w:szCs w:val="24"/>
         </w:rPr>
-        <w:t xml:space="preserve"> Are there any African/Asian </w:t>
-      </w:r>
-      <w:proofErr w:type="gramStart"/>
-      <w:r>
-        <w:rPr>
-          <w:rFonts w:ascii="Times New Roman" w:hAnsi="Times New Roman" w:cs="Times New Roman"/>
-          <w:sz w:val="24"/>
-          <w:szCs w:val="24"/>
-        </w:rPr>
-        <w:t>cousins</w:t>
-      </w:r>
-      <w:proofErr w:type="gramEnd"/>
-      <w:r>
-        <w:rPr>
-          <w:rFonts w:ascii="Times New Roman" w:hAnsi="Times New Roman" w:cs="Times New Roman"/>
-          <w:sz w:val="24"/>
-          <w:szCs w:val="24"/>
-        </w:rPr>
-        <w:t xml:space="preserve"> </w:t>
+        <w:t xml:space="preserve"> Are there any African/Asian cousins </w:t>
       </w:r>
     </w:p>
     <w:p>
@@ -1512,7 +1438,6 @@
         </w:rPr>
         <w:t xml:space="preserve"> on the matter and the study also helps to convince my friends to get </w:t>
       </w:r>
-      <w:proofErr w:type="spellStart"/>
       <w:r>
         <w:rPr>
           <w:rFonts w:ascii="Times New Roman" w:hAnsi="Times New Roman" w:cs="Times New Roman"/>
@@ -1521,7 +1446,6 @@
         </w:rPr>
         <w:t>thier</w:t>
       </w:r>
-      <w:proofErr w:type="spellEnd"/>
       <w:r>
         <w:rPr>
           <w:rFonts w:ascii="Times New Roman" w:hAnsi="Times New Roman" w:cs="Times New Roman"/>
@@ -1544,25 +1468,7 @@
           <w:sz w:val="24"/>
           <w:szCs w:val="24"/>
         </w:rPr>
-        <w:t xml:space="preserve"> Hence, the object is to help </w:t>
-      </w:r>
-      <w:proofErr w:type="spellStart"/>
-      <w:r>
-        <w:rPr>
-          <w:rFonts w:ascii="Times New Roman" w:hAnsi="Times New Roman" w:cs="Times New Roman"/>
-          <w:sz w:val="24"/>
-          <w:szCs w:val="24"/>
-        </w:rPr>
-        <w:t>my self</w:t>
-      </w:r>
-      <w:proofErr w:type="spellEnd"/>
-      <w:r>
-        <w:rPr>
-          <w:rFonts w:ascii="Times New Roman" w:hAnsi="Times New Roman" w:cs="Times New Roman"/>
-          <w:sz w:val="24"/>
-          <w:szCs w:val="24"/>
-        </w:rPr>
-        <w:t xml:space="preserve"> and my friends to </w:t>
+        <w:t xml:space="preserve"> Hence, the object is to help my self and my friends to </w:t>
       </w:r>
       <w:r>
         <w:rPr>

</xml_diff>